<commit_message>
Implementing Stage 2 Feedback
</commit_message>
<xml_diff>
--- a/Stage 3/Documents/ProjectManagement.docx
+++ b/Stage 3/Documents/ProjectManagement.docx
@@ -210,7 +210,23 @@
           <w:rFonts w:asciiTheme="minorHAnsi" w:hAnsiTheme="minorHAnsi" w:cstheme="minorHAnsi"/>
           <w:shd w:val="clear" w:color="auto" w:fill="FFFFFF"/>
         </w:rPr>
-        <w:t>And these work best with Waterfall</w:t>
+        <w:t xml:space="preserve">And </w:t>
+      </w:r>
+      <w:proofErr w:type="gramStart"/>
+      <w:r>
+        <w:rPr>
+          <w:rFonts w:asciiTheme="minorHAnsi" w:hAnsiTheme="minorHAnsi" w:cstheme="minorHAnsi"/>
+          <w:shd w:val="clear" w:color="auto" w:fill="FFFFFF"/>
+        </w:rPr>
+        <w:t>these work</w:t>
+      </w:r>
+      <w:proofErr w:type="gramEnd"/>
+      <w:r>
+        <w:rPr>
+          <w:rFonts w:asciiTheme="minorHAnsi" w:hAnsiTheme="minorHAnsi" w:cstheme="minorHAnsi"/>
+          <w:shd w:val="clear" w:color="auto" w:fill="FFFFFF"/>
+        </w:rPr>
+        <w:t xml:space="preserve"> best with Waterfall</w:t>
       </w:r>
     </w:p>
     <w:p>
@@ -659,6 +675,14 @@
       <w:r>
         <w:rPr>
           <w:rFonts w:eastAsia="Times New Roman" w:cstheme="minorHAnsi"/>
+          <w:sz w:val="24"/>
+          <w:szCs w:val="24"/>
+        </w:rPr>
+        <w:t xml:space="preserve">for stage 2 </w:t>
+      </w:r>
+      <w:r>
+        <w:rPr>
+          <w:rFonts w:eastAsia="Times New Roman" w:cstheme="minorHAnsi"/>
           <w:color w:val="0070C0"/>
           <w:sz w:val="24"/>
           <w:szCs w:val="24"/>
@@ -680,8 +704,44 @@
           <w:sz w:val="24"/>
           <w:szCs w:val="24"/>
         </w:rPr>
-        <w:t xml:space="preserve"> The benefits of us adopting this software is that it updates live and keeps a log of who makes changes. In addition to this, you can assign members to a certain task which allows us to easily assign work. </w:t>
-      </w:r>
+        <w:t xml:space="preserve"> </w:t>
+      </w:r>
+      <w:r>
+        <w:rPr>
+          <w:rFonts w:eastAsia="Times New Roman" w:cstheme="minorHAnsi"/>
+          <w:sz w:val="24"/>
+          <w:szCs w:val="24"/>
+        </w:rPr>
+        <w:t xml:space="preserve">You can view our board for stage 3 </w:t>
+      </w:r>
+      <w:r>
+        <w:rPr>
+          <w:rFonts w:eastAsia="Times New Roman" w:cstheme="minorHAnsi"/>
+          <w:color w:val="0070C0"/>
+          <w:sz w:val="24"/>
+          <w:szCs w:val="24"/>
+          <w:u w:val="single"/>
+        </w:rPr>
+        <w:t>here</w:t>
+      </w:r>
+      <w:r>
+        <w:rPr>
+          <w:rFonts w:eastAsia="Times New Roman" w:cstheme="minorHAnsi"/>
+          <w:sz w:val="24"/>
+          <w:szCs w:val="24"/>
+        </w:rPr>
+        <w:t xml:space="preserve">. </w:t>
+      </w:r>
+      <w:r>
+        <w:rPr>
+          <w:rFonts w:eastAsia="Times New Roman" w:cstheme="minorHAnsi"/>
+          <w:sz w:val="24"/>
+          <w:szCs w:val="24"/>
+        </w:rPr>
+        <w:t xml:space="preserve">The benefits of us adopting this software is that it updates live and keeps a log of who makes changes. In addition to this, you can assign members to a certain task which allows us to easily assign work. </w:t>
+      </w:r>
+      <w:bookmarkStart w:id="0" w:name="_GoBack"/>
+      <w:bookmarkEnd w:id="0"/>
     </w:p>
     <w:p>
       <w:pPr>
@@ -1116,7 +1176,25 @@
           <w:sz w:val="24"/>
           <w:szCs w:val="24"/>
         </w:rPr>
-        <w:t xml:space="preserve">Essentially creating an fail-safe for our Trello Board. Whilst this will hinder productivity it will ensure reliability and integrity. </w:t>
+        <w:t xml:space="preserve">Essentially creating </w:t>
+      </w:r>
+      <w:proofErr w:type="gramStart"/>
+      <w:r>
+        <w:rPr>
+          <w:rFonts w:eastAsia="Times New Roman" w:cstheme="minorHAnsi"/>
+          <w:sz w:val="24"/>
+          <w:szCs w:val="24"/>
+        </w:rPr>
+        <w:t>an</w:t>
+      </w:r>
+      <w:proofErr w:type="gramEnd"/>
+      <w:r>
+        <w:rPr>
+          <w:rFonts w:eastAsia="Times New Roman" w:cstheme="minorHAnsi"/>
+          <w:sz w:val="24"/>
+          <w:szCs w:val="24"/>
+        </w:rPr>
+        <w:t xml:space="preserve"> fail-safe for our Trello Board. Whilst this will hinder productivity it will ensure reliability and integrity. </w:t>
       </w:r>
       <w:r>
         <w:rPr>
@@ -1346,8 +1424,6 @@
         </w:rPr>
         <w:t>.</w:t>
       </w:r>
-      <w:bookmarkStart w:id="0" w:name="_GoBack"/>
-      <w:bookmarkEnd w:id="0"/>
     </w:p>
     <w:p>
       <w:pPr>
@@ -1430,23 +1506,13 @@
           <w:szCs w:val="24"/>
         </w:rPr>
       </w:pPr>
-      <w:proofErr w:type="spellStart"/>
-      <w:r>
-        <w:rPr>
-          <w:rFonts w:eastAsia="Times New Roman" w:cstheme="minorHAnsi"/>
-          <w:sz w:val="24"/>
-          <w:szCs w:val="24"/>
-        </w:rPr>
-        <w:t>KentSoft</w:t>
-      </w:r>
-      <w:proofErr w:type="spellEnd"/>
-      <w:r>
-        <w:rPr>
-          <w:rFonts w:eastAsia="Times New Roman" w:cstheme="minorHAnsi"/>
-          <w:sz w:val="24"/>
-          <w:szCs w:val="24"/>
-        </w:rPr>
-        <w:t xml:space="preserve"> allows members to meet and collaborate via different forms of communication mediums. Our main way to have meetings will be via face to face in which every group member will be present so we can make key decisions together. </w:t>
+      <w:r>
+        <w:rPr>
+          <w:rFonts w:eastAsia="Times New Roman" w:cstheme="minorHAnsi"/>
+          <w:sz w:val="24"/>
+          <w:szCs w:val="24"/>
+        </w:rPr>
+        <w:t>KentSoft allows members to meet and collaborate via different forms of communication mediums. Our main way to have meetings will be via face to face in which every group member will be present so we can make key decisions together. </w:t>
       </w:r>
     </w:p>
     <w:p>
@@ -1497,25 +1563,7 @@
           <w:sz w:val="24"/>
           <w:szCs w:val="24"/>
         </w:rPr>
-        <w:t xml:space="preserve"> As all our group members have an Apple device, everyone can use this service. However, we at </w:t>
-      </w:r>
-      <w:proofErr w:type="spellStart"/>
-      <w:r>
-        <w:rPr>
-          <w:rFonts w:eastAsia="Times New Roman" w:cstheme="minorHAnsi"/>
-          <w:sz w:val="24"/>
-          <w:szCs w:val="24"/>
-        </w:rPr>
-        <w:t>KentSoft</w:t>
-      </w:r>
-      <w:proofErr w:type="spellEnd"/>
-      <w:r>
-        <w:rPr>
-          <w:rFonts w:eastAsia="Times New Roman" w:cstheme="minorHAnsi"/>
-          <w:sz w:val="24"/>
-          <w:szCs w:val="24"/>
-        </w:rPr>
-        <w:t xml:space="preserve"> want to make it easier for any new member to seamlessly join our team which led us to keeping Skype as a backup option which all our members can easily transition to if the situation arises. </w:t>
+        <w:t xml:space="preserve"> As all our group members have an Apple device, everyone can use this service. However, we at KentSoft want to make it easier for any new member to seamlessly join our team which led us to keeping Skype as a backup option which all our members can easily transition to if the situation arises. </w:t>
       </w:r>
       <w:r>
         <w:rPr>
@@ -1576,25 +1624,7 @@
           <w:sz w:val="24"/>
           <w:szCs w:val="24"/>
         </w:rPr>
-        <w:t xml:space="preserve">. This along with the fact that we can use the Merge Request commenting among team members, on GitLab, allows </w:t>
-      </w:r>
-      <w:proofErr w:type="spellStart"/>
-      <w:r>
-        <w:rPr>
-          <w:rFonts w:eastAsia="Times New Roman" w:cstheme="minorHAnsi"/>
-          <w:sz w:val="24"/>
-          <w:szCs w:val="24"/>
-        </w:rPr>
-        <w:t>KentSoft</w:t>
-      </w:r>
-      <w:proofErr w:type="spellEnd"/>
-      <w:r>
-        <w:rPr>
-          <w:rFonts w:eastAsia="Times New Roman" w:cstheme="minorHAnsi"/>
-          <w:sz w:val="24"/>
-          <w:szCs w:val="24"/>
-        </w:rPr>
-        <w:t xml:space="preserve"> to be flexible with working remotely or in-house.</w:t>
+        <w:t>. This along with the fact that we can use the Merge Request commenting among team members, on GitLab, allows KentSoft to be flexible with working remotely or in-house.</w:t>
       </w:r>
       <w:r>
         <w:rPr>
@@ -1634,6 +1664,15 @@
     <w:p>
       <w:pPr>
         <w:rPr>
+          <w:rFonts w:eastAsia="Times New Roman" w:cstheme="minorHAnsi"/>
+          <w:sz w:val="2"/>
+          <w:szCs w:val="2"/>
+        </w:rPr>
+      </w:pPr>
+    </w:p>
+    <w:p>
+      <w:pPr>
+        <w:rPr>
           <w:sz w:val="24"/>
           <w:szCs w:val="24"/>
         </w:rPr>
@@ -1668,25 +1707,25 @@
           <w:sz w:val="24"/>
           <w:szCs w:val="24"/>
         </w:rPr>
-        <w:t xml:space="preserve">We at </w:t>
-      </w:r>
-      <w:proofErr w:type="spellStart"/>
+        <w:t xml:space="preserve">We at KentSoft will be using an excel sheet to document different metrics for our meetings. These will include total meeting duration (in hours) of every meeting combined in a week and the </w:t>
+      </w:r>
+      <w:proofErr w:type="gramStart"/>
       <w:r>
         <w:rPr>
           <w:rFonts w:cstheme="minorHAnsi"/>
           <w:sz w:val="24"/>
           <w:szCs w:val="24"/>
         </w:rPr>
-        <w:t>KentSoft</w:t>
-      </w:r>
-      <w:proofErr w:type="spellEnd"/>
+        <w:t>amount</w:t>
+      </w:r>
+      <w:proofErr w:type="gramEnd"/>
       <w:r>
         <w:rPr>
           <w:rFonts w:cstheme="minorHAnsi"/>
           <w:sz w:val="24"/>
           <w:szCs w:val="24"/>
         </w:rPr>
-        <w:t xml:space="preserve"> will be using an excel sheet to document different metrics for our meetings. These will include total meeting duration (in hours) of every meeting combined in a week and the amount of meetings we have a week. We have a default number of meetings and meeting length (in hours) set for each week. We will set each recorded metric to 0 by default and then after a week has passed, one member who is assigned to updating the graph, will update the figures correctly by adding the recorded time. This will slowly build the chart to see where we met more than what was assigned to us or less so that we can reflect on our default set meeting frequency and duration and maybe change it to what the data says </w:t>
+        <w:t xml:space="preserve"> of meetings we have a week. We have a default number of meetings and meeting length (in hours) set for each week. We will set each recorded metric to 0 by default and then after a week has passed, one member who is assigned to updating the graph, will update the figures correctly by adding the recorded time. This will slowly build the chart to see where we met more than what was assigned to us or less so that we can reflect on our default set meeting frequency and duration and maybe change it to what the data says </w:t>
       </w:r>
       <w:r>
         <w:rPr>
@@ -1719,6 +1758,7 @@
           <w:sz w:val="24"/>
           <w:szCs w:val="24"/>
         </w:rPr>
+        <w:lastRenderedPageBreak/>
         <w:t>Team members can update each other on their progress on individual tasks in meetings or Trello, as a formal capacity.</w:t>
       </w:r>
       <w:r>
@@ -1745,14 +1785,23 @@
         </w:rPr>
         <w:t xml:space="preserve"> meeting </w:t>
       </w:r>
+      <w:proofErr w:type="gramStart"/>
       <w:r>
         <w:rPr>
           <w:rFonts w:cstheme="minorHAnsi"/>
           <w:sz w:val="24"/>
           <w:szCs w:val="24"/>
         </w:rPr>
-        <w:lastRenderedPageBreak/>
-        <w:t>questions, or moving their tasks from “Doing” to “Done”</w:t>
+        <w:t>questions, or</w:t>
+      </w:r>
+      <w:proofErr w:type="gramEnd"/>
+      <w:r>
+        <w:rPr>
+          <w:rFonts w:cstheme="minorHAnsi"/>
+          <w:sz w:val="24"/>
+          <w:szCs w:val="24"/>
+        </w:rPr>
+        <w:t xml:space="preserve"> moving their tasks from “Doing” to “Done”</w:t>
       </w:r>
       <w:r>
         <w:rPr>
@@ -1828,11 +1877,19 @@
           <w:rFonts w:asciiTheme="minorHAnsi" w:hAnsiTheme="minorHAnsi" w:cstheme="minorHAnsi"/>
         </w:rPr>
       </w:pPr>
-      <w:r>
-        <w:rPr>
-          <w:rFonts w:asciiTheme="minorHAnsi" w:hAnsiTheme="minorHAnsi" w:cstheme="minorHAnsi"/>
-        </w:rPr>
-        <w:t xml:space="preserve">However the agenda in the actual meetings will be documented as we go along to via Trello. This is to ensure we stay on schedule and organised whilst in our meetings. Trello will document our decisions in the form of creating tasks, allocating tasks and moving tasks in between the sectioned areas. You can see an example of this </w:t>
+      <w:proofErr w:type="gramStart"/>
+      <w:r>
+        <w:rPr>
+          <w:rFonts w:asciiTheme="minorHAnsi" w:hAnsiTheme="minorHAnsi" w:cstheme="minorHAnsi"/>
+        </w:rPr>
+        <w:t>However</w:t>
+      </w:r>
+      <w:proofErr w:type="gramEnd"/>
+      <w:r>
+        <w:rPr>
+          <w:rFonts w:asciiTheme="minorHAnsi" w:hAnsiTheme="minorHAnsi" w:cstheme="minorHAnsi"/>
+        </w:rPr>
+        <w:t xml:space="preserve"> the agenda in the actual meetings will be documented as we go along to via Trello. This is to ensure we stay on schedule and organised whilst in our meetings. Trello will document our decisions in the form of creating tasks, allocating tasks and moving tasks in between the sectioned areas. You can see an example of this </w:t>
       </w:r>
       <w:hyperlink r:id="rId8" w:history="1">
         <w:r>
@@ -1922,7 +1979,21 @@
         <w:rPr>
           <w:rFonts w:asciiTheme="minorHAnsi" w:hAnsiTheme="minorHAnsi" w:cstheme="minorHAnsi"/>
         </w:rPr>
-        <w:t>Which users are assigned to which tasks </w:t>
+        <w:t xml:space="preserve">Which users are assigned to which </w:t>
+      </w:r>
+      <w:proofErr w:type="gramStart"/>
+      <w:r>
+        <w:rPr>
+          <w:rFonts w:asciiTheme="minorHAnsi" w:hAnsiTheme="minorHAnsi" w:cstheme="minorHAnsi"/>
+        </w:rPr>
+        <w:t>tasks</w:t>
+      </w:r>
+      <w:proofErr w:type="gramEnd"/>
+      <w:r>
+        <w:rPr>
+          <w:rFonts w:asciiTheme="minorHAnsi" w:hAnsiTheme="minorHAnsi" w:cstheme="minorHAnsi"/>
+        </w:rPr>
+        <w:t> </w:t>
       </w:r>
     </w:p>
     <w:p>
@@ -2010,25 +2081,25 @@
           <w:sz w:val="24"/>
           <w:szCs w:val="24"/>
         </w:rPr>
-        <w:t xml:space="preserve">The record-keeping and reviewing processes we have in place at </w:t>
-      </w:r>
-      <w:proofErr w:type="spellStart"/>
-      <w:r>
-        <w:rPr>
-          <w:rFonts w:eastAsia="Times New Roman" w:cstheme="minorHAnsi"/>
-          <w:sz w:val="24"/>
-          <w:szCs w:val="24"/>
-        </w:rPr>
-        <w:t>KentSoft</w:t>
-      </w:r>
-      <w:proofErr w:type="spellEnd"/>
-      <w:r>
-        <w:rPr>
-          <w:rFonts w:eastAsia="Times New Roman" w:cstheme="minorHAnsi"/>
-          <w:sz w:val="24"/>
-          <w:szCs w:val="24"/>
-        </w:rPr>
-        <w:t xml:space="preserve"> ensure individual accountability in a number of different ways. For example using Trello allows us to assign certain members to specific tasks so everyone can see what they themselves have been assigned to do as </w:t>
+        <w:t xml:space="preserve">The record-keeping and reviewing processes we have in place at KentSoft ensure individual accountability in a number of different ways. For </w:t>
+      </w:r>
+      <w:proofErr w:type="gramStart"/>
+      <w:r>
+        <w:rPr>
+          <w:rFonts w:eastAsia="Times New Roman" w:cstheme="minorHAnsi"/>
+          <w:sz w:val="24"/>
+          <w:szCs w:val="24"/>
+        </w:rPr>
+        <w:t>example</w:t>
+      </w:r>
+      <w:proofErr w:type="gramEnd"/>
+      <w:r>
+        <w:rPr>
+          <w:rFonts w:eastAsia="Times New Roman" w:cstheme="minorHAnsi"/>
+          <w:sz w:val="24"/>
+          <w:szCs w:val="24"/>
+        </w:rPr>
+        <w:t xml:space="preserve"> using Trello allows us to assign certain members to specific tasks so everyone can see what they themselves have been assigned to do as </w:t>
       </w:r>
       <w:r>
         <w:rPr>
@@ -2156,15 +2227,7 @@
           <w:sz w:val="24"/>
           <w:szCs w:val="24"/>
         </w:rPr>
-        <w:t xml:space="preserve">wanted to set up unanimous approval when merging to the master branch, however we realised that </w:t>
-      </w:r>
-      <w:r>
-        <w:rPr>
-          <w:rFonts w:eastAsia="Times New Roman" w:cstheme="minorHAnsi"/>
-          <w:sz w:val="24"/>
-          <w:szCs w:val="24"/>
-        </w:rPr>
-        <w:t xml:space="preserve">when expanding a team this would become time consuming and very inefficient. Hence we agreed </w:t>
+        <w:t xml:space="preserve">wanted to set up </w:t>
       </w:r>
       <w:r>
         <w:rPr>
@@ -2173,7 +2236,33 @@
           <w:szCs w:val="24"/>
         </w:rPr>
         <w:lastRenderedPageBreak/>
-        <w:t>that as long as the majority approved the merge, we can merge the changes to the master branch.</w:t>
+        <w:t xml:space="preserve">unanimous approval when merging to the master branch, however we realised that </w:t>
+      </w:r>
+      <w:r>
+        <w:rPr>
+          <w:rFonts w:eastAsia="Times New Roman" w:cstheme="minorHAnsi"/>
+          <w:sz w:val="24"/>
+          <w:szCs w:val="24"/>
+        </w:rPr>
+        <w:t xml:space="preserve">when expanding a team this would become time consuming and very inefficient. </w:t>
+      </w:r>
+      <w:proofErr w:type="gramStart"/>
+      <w:r>
+        <w:rPr>
+          <w:rFonts w:eastAsia="Times New Roman" w:cstheme="minorHAnsi"/>
+          <w:sz w:val="24"/>
+          <w:szCs w:val="24"/>
+        </w:rPr>
+        <w:t>Hence</w:t>
+      </w:r>
+      <w:proofErr w:type="gramEnd"/>
+      <w:r>
+        <w:rPr>
+          <w:rFonts w:eastAsia="Times New Roman" w:cstheme="minorHAnsi"/>
+          <w:sz w:val="24"/>
+          <w:szCs w:val="24"/>
+        </w:rPr>
+        <w:t xml:space="preserve"> we agreed that as long as the majority approved the merge, we can merge the changes to the master branch.</w:t>
       </w:r>
       <w:r>
         <w:rPr>
@@ -3060,7 +3149,7 @@
       </w:pPr>
     </w:pPrDefault>
   </w:docDefaults>
-  <w:latentStyles w:defLockedState="0" w:defUIPriority="99" w:defSemiHidden="0" w:defUnhideWhenUsed="0" w:defQFormat="0" w:count="375">
+  <w:latentStyles w:defLockedState="0" w:defUIPriority="99" w:defSemiHidden="0" w:defUnhideWhenUsed="0" w:defQFormat="0" w:count="376">
     <w:lsdException w:name="Normal" w:uiPriority="0" w:qFormat="1"/>
     <w:lsdException w:name="heading 1" w:uiPriority="9" w:qFormat="1"/>
     <w:lsdException w:name="heading 2" w:semiHidden="1" w:uiPriority="9" w:unhideWhenUsed="1" w:qFormat="1"/>
@@ -3166,7 +3255,6 @@
     <w:lsdException w:name="HTML Sample" w:semiHidden="1" w:unhideWhenUsed="1"/>
     <w:lsdException w:name="HTML Typewriter" w:semiHidden="1" w:unhideWhenUsed="1"/>
     <w:lsdException w:name="HTML Variable" w:semiHidden="1" w:unhideWhenUsed="1"/>
-    <w:lsdException w:name="Normal Table" w:semiHidden="1" w:unhideWhenUsed="1"/>
     <w:lsdException w:name="annotation subject" w:semiHidden="1" w:unhideWhenUsed="1"/>
     <w:lsdException w:name="No List" w:semiHidden="1" w:unhideWhenUsed="1"/>
     <w:lsdException w:name="Outline List 1" w:semiHidden="1" w:unhideWhenUsed="1"/>
@@ -3213,10 +3301,8 @@
     <w:lsdException w:name="Table Subtle 2" w:semiHidden="1" w:unhideWhenUsed="1"/>
     <w:lsdException w:name="Table Web 1" w:semiHidden="1" w:unhideWhenUsed="1"/>
     <w:lsdException w:name="Table Web 2" w:semiHidden="1" w:unhideWhenUsed="1"/>
-    <w:lsdException w:name="Table Web 3" w:semiHidden="1" w:unhideWhenUsed="1"/>
     <w:lsdException w:name="Balloon Text" w:semiHidden="1" w:unhideWhenUsed="1"/>
     <w:lsdException w:name="Table Grid" w:uiPriority="39"/>
-    <w:lsdException w:name="Table Theme" w:semiHidden="1" w:unhideWhenUsed="1"/>
     <w:lsdException w:name="Placeholder Text" w:semiHidden="1"/>
     <w:lsdException w:name="No Spacing" w:uiPriority="1" w:qFormat="1"/>
     <w:lsdException w:name="Light Shading" w:uiPriority="60"/>
@@ -3436,6 +3522,7 @@
     <w:lsdException w:name="Smart Hyperlink" w:semiHidden="1" w:unhideWhenUsed="1"/>
     <w:lsdException w:name="Hashtag" w:semiHidden="1" w:unhideWhenUsed="1"/>
     <w:lsdException w:name="Unresolved Mention" w:semiHidden="1" w:unhideWhenUsed="1"/>
+    <w:lsdException w:name="Smart Link" w:semiHidden="1" w:unhideWhenUsed="1"/>
   </w:latentStyles>
   <w:style w:type="paragraph" w:default="1" w:styleId="Normal">
     <w:name w:val="Normal"/>

</xml_diff>